<commit_message>
Cla_OP Crear clase entity para BD por ID
</commit_message>
<xml_diff>
--- a/sga-jee-web v2/SGA Web - Clase Entidad Usuario Documentacion.docx
+++ b/sga-jee-web v2/SGA Web - Clase Entidad Usuario Documentacion.docx
@@ -190,6 +190,360 @@
         </w:drawing>
       </w:r>
     </w:p>
+    <w:p>
+      <w:pPr>
+        <w:pStyle w:val="Prrafodelista"/>
+        <w:ind w:left="1080"/>
+        <w:jc w:val="center"/>
+        <w:rPr>
+          <w:rFonts w:ascii="Roboto" w:hAnsi="Roboto"/>
+          <w:color w:val="FFFFFF"/>
+          <w:sz w:val="44"/>
+          <w:szCs w:val="44"/>
+          <w:shd w:val="clear" w:color="auto" w:fill="1C1D1F"/>
+        </w:rPr>
+      </w:pPr>
+      <w:r>
+        <w:rPr>
+          <w:rFonts w:ascii="Roboto" w:hAnsi="Roboto"/>
+          <w:color w:val="FFFFFF"/>
+          <w:sz w:val="44"/>
+          <w:szCs w:val="44"/>
+          <w:shd w:val="clear" w:color="auto" w:fill="1C1D1F"/>
+        </w:rPr>
+        <w:t>SGA Web - Clase Entidad Usuario</w:t>
+      </w:r>
+    </w:p>
+    <w:p>
+      <w:r>
+        <w:t xml:space="preserve">En este proyecto se creara de modo automático la clase de entidad de persona y usuario se </w:t>
+      </w:r>
+      <w:proofErr w:type="spellStart"/>
+      <w:r>
+        <w:t>cre</w:t>
+      </w:r>
+      <w:proofErr w:type="spellEnd"/>
+      <w:r>
+        <w:t xml:space="preserve"> la versión 2 del proyecto </w:t>
+      </w:r>
+      <w:proofErr w:type="spellStart"/>
+      <w:r>
+        <w:t>sga</w:t>
+      </w:r>
+      <w:proofErr w:type="spellEnd"/>
+      <w:r>
+        <w:t xml:space="preserve"> web</w:t>
+      </w:r>
+    </w:p>
+    <w:p>
+      <w:pPr>
+        <w:pStyle w:val="Prrafodelista"/>
+        <w:numPr>
+          <w:ilvl w:val="0"/>
+          <w:numId w:val="5"/>
+        </w:numPr>
+      </w:pPr>
+      <w:r>
+        <w:t xml:space="preserve">Eliminar clase de Persona (Se creara </w:t>
+      </w:r>
+      <w:proofErr w:type="spellStart"/>
+      <w:r>
+        <w:t>automatica</w:t>
+      </w:r>
+      <w:proofErr w:type="spellEnd"/>
+      <w:r>
+        <w:t>)</w:t>
+      </w:r>
+    </w:p>
+    <w:p>
+      <w:pPr>
+        <w:pStyle w:val="Prrafodelista"/>
+        <w:numPr>
+          <w:ilvl w:val="0"/>
+          <w:numId w:val="7"/>
+        </w:numPr>
+      </w:pPr>
+      <w:r>
+        <w:t xml:space="preserve">Crear nueva clase para </w:t>
+      </w:r>
+      <w:proofErr w:type="spellStart"/>
+      <w:r>
+        <w:t>conecion</w:t>
+      </w:r>
+      <w:proofErr w:type="spellEnd"/>
+      <w:r>
+        <w:t xml:space="preserve"> de </w:t>
+      </w:r>
+      <w:proofErr w:type="spellStart"/>
+      <w:r>
+        <w:t>database</w:t>
+      </w:r>
+      <w:proofErr w:type="spellEnd"/>
+      <w:r>
+        <w:t xml:space="preserve"> </w:t>
+      </w:r>
+    </w:p>
+    <w:p>
+      <w:pPr>
+        <w:pStyle w:val="Prrafodelista"/>
+      </w:pPr>
+      <w:r>
+        <w:rPr>
+          <w:noProof/>
+        </w:rPr>
+        <w:lastRenderedPageBreak/>
+        <w:drawing>
+          <wp:inline distT="0" distB="0" distL="0" distR="0" wp14:anchorId="2F995329" wp14:editId="10AB2454">
+            <wp:extent cx="5943600" cy="3723005"/>
+            <wp:effectExtent l="0" t="0" r="0" b="0"/>
+            <wp:docPr id="2" name="Imagen 2"/>
+            <wp:cNvGraphicFramePr>
+              <a:graphicFrameLocks xmlns:a="http://schemas.openxmlformats.org/drawingml/2006/main" noChangeAspect="1"/>
+            </wp:cNvGraphicFramePr>
+            <a:graphic xmlns:a="http://schemas.openxmlformats.org/drawingml/2006/main">
+              <a:graphicData uri="http://schemas.openxmlformats.org/drawingml/2006/picture">
+                <pic:pic xmlns:pic="http://schemas.openxmlformats.org/drawingml/2006/picture">
+                  <pic:nvPicPr>
+                    <pic:cNvPr id="1" name=""/>
+                    <pic:cNvPicPr/>
+                  </pic:nvPicPr>
+                  <pic:blipFill>
+                    <a:blip r:embed="rId7"/>
+                    <a:stretch>
+                      <a:fillRect/>
+                    </a:stretch>
+                  </pic:blipFill>
+                  <pic:spPr>
+                    <a:xfrm>
+                      <a:off x="0" y="0"/>
+                      <a:ext cx="5943600" cy="3723005"/>
+                    </a:xfrm>
+                    <a:prstGeom prst="rect">
+                      <a:avLst/>
+                    </a:prstGeom>
+                  </pic:spPr>
+                </pic:pic>
+              </a:graphicData>
+            </a:graphic>
+          </wp:inline>
+        </w:drawing>
+      </w:r>
+    </w:p>
+    <w:p>
+      <w:pPr>
+        <w:pStyle w:val="Prrafodelista"/>
+      </w:pPr>
+    </w:p>
+    <w:p>
+      <w:pPr>
+        <w:pStyle w:val="Prrafodelista"/>
+      </w:pPr>
+      <w:r>
+        <w:lastRenderedPageBreak/>
+        <w:t xml:space="preserve">Ojo seleccionar la </w:t>
+      </w:r>
+      <w:proofErr w:type="spellStart"/>
+      <w:r>
+        <w:t>url</w:t>
+      </w:r>
+      <w:proofErr w:type="spellEnd"/>
+      <w:r>
+        <w:t xml:space="preserve"> de conexión ala </w:t>
+      </w:r>
+      <w:proofErr w:type="spellStart"/>
+      <w:r>
+        <w:t>bd</w:t>
+      </w:r>
+      <w:proofErr w:type="spellEnd"/>
+      <w:r>
+        <w:t xml:space="preserve"> seleccionar las tablas para crear la clase </w:t>
+      </w:r>
+      <w:proofErr w:type="spellStart"/>
+      <w:r>
+        <w:t>entity</w:t>
+      </w:r>
+      <w:proofErr w:type="spellEnd"/>
+      <w:r>
+        <w:t xml:space="preserve"> </w:t>
+      </w:r>
+      <w:r>
+        <w:rPr>
+          <w:noProof/>
+        </w:rPr>
+        <w:drawing>
+          <wp:inline distT="0" distB="0" distL="0" distR="0" wp14:anchorId="1F005EFE" wp14:editId="6F7FE071">
+            <wp:extent cx="5943600" cy="4217670"/>
+            <wp:effectExtent l="0" t="0" r="0" b="0"/>
+            <wp:docPr id="4" name="Imagen 4"/>
+            <wp:cNvGraphicFramePr>
+              <a:graphicFrameLocks xmlns:a="http://schemas.openxmlformats.org/drawingml/2006/main" noChangeAspect="1"/>
+            </wp:cNvGraphicFramePr>
+            <a:graphic xmlns:a="http://schemas.openxmlformats.org/drawingml/2006/main">
+              <a:graphicData uri="http://schemas.openxmlformats.org/drawingml/2006/picture">
+                <pic:pic xmlns:pic="http://schemas.openxmlformats.org/drawingml/2006/picture">
+                  <pic:nvPicPr>
+                    <pic:cNvPr id="1" name=""/>
+                    <pic:cNvPicPr/>
+                  </pic:nvPicPr>
+                  <pic:blipFill>
+                    <a:blip r:embed="rId8"/>
+                    <a:stretch>
+                      <a:fillRect/>
+                    </a:stretch>
+                  </pic:blipFill>
+                  <pic:spPr>
+                    <a:xfrm>
+                      <a:off x="0" y="0"/>
+                      <a:ext cx="5943600" cy="4217670"/>
+                    </a:xfrm>
+                    <a:prstGeom prst="rect">
+                      <a:avLst/>
+                    </a:prstGeom>
+                  </pic:spPr>
+                </pic:pic>
+              </a:graphicData>
+            </a:graphic>
+          </wp:inline>
+        </w:drawing>
+      </w:r>
+      <w:r>
+        <w:rPr>
+          <w:noProof/>
+        </w:rPr>
+        <w:lastRenderedPageBreak/>
+        <w:drawing>
+          <wp:inline distT="0" distB="0" distL="0" distR="0" wp14:anchorId="5E7FB9EF" wp14:editId="5EB53C93">
+            <wp:extent cx="5943600" cy="4157345"/>
+            <wp:effectExtent l="0" t="0" r="0" b="0"/>
+            <wp:docPr id="5" name="Imagen 5"/>
+            <wp:cNvGraphicFramePr>
+              <a:graphicFrameLocks xmlns:a="http://schemas.openxmlformats.org/drawingml/2006/main" noChangeAspect="1"/>
+            </wp:cNvGraphicFramePr>
+            <a:graphic xmlns:a="http://schemas.openxmlformats.org/drawingml/2006/main">
+              <a:graphicData uri="http://schemas.openxmlformats.org/drawingml/2006/picture">
+                <pic:pic xmlns:pic="http://schemas.openxmlformats.org/drawingml/2006/picture">
+                  <pic:nvPicPr>
+                    <pic:cNvPr id="1" name=""/>
+                    <pic:cNvPicPr/>
+                  </pic:nvPicPr>
+                  <pic:blipFill>
+                    <a:blip r:embed="rId9"/>
+                    <a:stretch>
+                      <a:fillRect/>
+                    </a:stretch>
+                  </pic:blipFill>
+                  <pic:spPr>
+                    <a:xfrm>
+                      <a:off x="0" y="0"/>
+                      <a:ext cx="5943600" cy="4157345"/>
+                    </a:xfrm>
+                    <a:prstGeom prst="rect">
+                      <a:avLst/>
+                    </a:prstGeom>
+                  </pic:spPr>
+                </pic:pic>
+              </a:graphicData>
+            </a:graphic>
+          </wp:inline>
+        </w:drawing>
+      </w:r>
+    </w:p>
+    <w:p>
+      <w:pPr>
+        <w:pStyle w:val="Prrafodelista"/>
+      </w:pPr>
+      <w:r>
+        <w:t>Listo se cran las clases de entidad para Persona y Usuario</w:t>
+      </w:r>
+    </w:p>
+    <w:p>
+      <w:pPr>
+        <w:pStyle w:val="Prrafodelista"/>
+        <w:ind w:left="1416"/>
+      </w:pPr>
+    </w:p>
+    <w:p>
+      <w:pPr>
+        <w:pStyle w:val="Prrafodelista"/>
+        <w:numPr>
+          <w:ilvl w:val="0"/>
+          <w:numId w:val="6"/>
+        </w:numPr>
+      </w:pPr>
+      <w:r>
+        <w:t xml:space="preserve">Crear método en clases identidad con parámetros </w:t>
+      </w:r>
+      <w:proofErr w:type="spellStart"/>
+      <w:r>
+        <w:t>dfed</w:t>
+      </w:r>
+      <w:proofErr w:type="spellEnd"/>
+      <w:r>
+        <w:t xml:space="preserve"> entrada nombre, apellido, email, teléfono</w:t>
+      </w:r>
+      <w:r>
+        <w:t xml:space="preserve">, en CLASE PERSONA y USUARIO </w:t>
+      </w:r>
+    </w:p>
+    <w:p>
+      <w:pPr>
+        <w:pStyle w:val="Prrafodelista"/>
+        <w:numPr>
+          <w:ilvl w:val="0"/>
+          <w:numId w:val="6"/>
+        </w:numPr>
+      </w:pPr>
+      <w:r>
+        <w:t xml:space="preserve">Agregar método </w:t>
+      </w:r>
+      <w:proofErr w:type="spellStart"/>
+      <w:r>
+        <w:t>toString</w:t>
+      </w:r>
+      <w:proofErr w:type="spellEnd"/>
+      <w:r>
+        <w:t xml:space="preserve"> ( excepto la lista)</w:t>
+      </w:r>
+    </w:p>
+    <w:p>
+      <w:pPr>
+        <w:pStyle w:val="Prrafodelista"/>
+        <w:numPr>
+          <w:ilvl w:val="0"/>
+          <w:numId w:val="6"/>
+        </w:numPr>
+      </w:pPr>
+      <w:r>
+        <w:t xml:space="preserve">Crear constructor en usuario con parámetros </w:t>
+      </w:r>
+      <w:proofErr w:type="spellStart"/>
+      <w:r>
+        <w:t>password</w:t>
+      </w:r>
+      <w:proofErr w:type="spellEnd"/>
+      <w:r>
+        <w:t xml:space="preserve"> y </w:t>
+      </w:r>
+      <w:proofErr w:type="spellStart"/>
+      <w:r>
+        <w:t>username</w:t>
+      </w:r>
+      <w:proofErr w:type="spellEnd"/>
+    </w:p>
+    <w:p>
+      <w:pPr>
+        <w:pStyle w:val="Prrafodelista"/>
+        <w:numPr>
+          <w:ilvl w:val="0"/>
+          <w:numId w:val="6"/>
+        </w:numPr>
+      </w:pPr>
+    </w:p>
+    <w:p>
+      <w:pPr>
+        <w:pStyle w:val="Prrafodelista"/>
+      </w:pPr>
+    </w:p>
     <w:sectPr>
       <w:pgSz w:w="12240" w:h="15840"/>
       <w:pgMar w:top="1440" w:right="1440" w:bottom="1440" w:left="1440" w:header="708" w:footer="708" w:gutter="0"/>
@@ -203,6 +557,95 @@
 <file path=word/numbering.xml><?xml version="1.0" encoding="utf-8"?>
 <w:numbering xmlns:wpc="http://schemas.microsoft.com/office/word/2010/wordprocessingCanvas" xmlns:cx="http://schemas.microsoft.com/office/drawing/2014/chartex" xmlns:cx1="http://schemas.microsoft.com/office/drawing/2015/9/8/chartex" xmlns:cx2="http://schemas.microsoft.com/office/drawing/2015/10/21/chartex" xmlns:cx3="http://schemas.microsoft.com/office/drawing/2016/5/9/chartex" xmlns:cx4="http://schemas.microsoft.com/office/drawing/2016/5/10/chartex" xmlns:cx5="http://schemas.microsoft.com/office/drawing/2016/5/11/chartex" xmlns:cx6="http://schemas.microsoft.com/office/drawing/2016/5/12/chartex" xmlns:cx7="http://schemas.microsoft.com/office/drawing/2016/5/13/chartex" xmlns:cx8="http://schemas.microsoft.com/office/drawing/2016/5/14/chartex" xmlns:mc="http://schemas.openxmlformats.org/markup-compatibility/2006" xmlns:aink="http://schemas.microsoft.com/office/drawing/2016/ink" xmlns:am3d="http://schemas.microsoft.com/office/drawing/2017/model3d" xmlns:o="urn:schemas-microsoft-com:office:office" xmlns:r="http://schemas.openxmlformats.org/officeDocument/2006/relationships" xmlns:m="http://schemas.openxmlformats.org/officeDocument/2006/math" xmlns:v="urn:schemas-microsoft-com:vml" xmlns:wp14="http://schemas.microsoft.com/office/word/2010/wordprocessingDrawing" xmlns:wp="http://schemas.openxmlformats.org/drawingml/2006/wordprocessingDrawing" xmlns:w10="urn:schemas-microsoft-com:office:word" xmlns:w="http://schemas.openxmlformats.org/wordprocessingml/2006/main" xmlns:w14="http://schemas.microsoft.com/office/word/2010/wordml" xmlns:w15="http://schemas.microsoft.com/office/word/2012/wordml" xmlns:w16cex="http://schemas.microsoft.com/office/word/2018/wordml/cex" xmlns:w16cid="http://schemas.microsoft.com/office/word/2016/wordml/cid" xmlns:w16="http://schemas.microsoft.com/office/word/2018/wordml" xmlns:w16sdtdh="http://schemas.microsoft.com/office/word/2020/wordml/sdtdatahash" xmlns:w16se="http://schemas.microsoft.com/office/word/2015/wordml/symex" xmlns:wpg="http://schemas.microsoft.com/office/word/2010/wordprocessingGroup" xmlns:wpi="http://schemas.microsoft.com/office/word/2010/wordprocessingInk" xmlns:wne="http://schemas.microsoft.com/office/word/2006/wordml" xmlns:wps="http://schemas.microsoft.com/office/word/2010/wordprocessingShape" mc:Ignorable="w14 w15 w16se w16cid w16 w16cex w16sdtdh wp14">
   <w:abstractNum w:abstractNumId="0" w15:restartNumberingAfterBreak="0">
+    <w:nsid w:val="0BCD5EB9"/>
+    <w:multiLevelType w:val="hybridMultilevel"/>
+    <w:tmpl w:val="2A58CCCA"/>
+    <w:lvl w:ilvl="0" w:tplc="240A000F">
+      <w:start w:val="1"/>
+      <w:numFmt w:val="decimal"/>
+      <w:lvlText w:val="%1."/>
+      <w:lvlJc w:val="left"/>
+      <w:pPr>
+        <w:ind w:left="720" w:hanging="360"/>
+      </w:pPr>
+      <w:rPr>
+        <w:rFonts w:hint="default"/>
+      </w:rPr>
+    </w:lvl>
+    <w:lvl w:ilvl="1" w:tplc="240A0019" w:tentative="1">
+      <w:start w:val="1"/>
+      <w:numFmt w:val="lowerLetter"/>
+      <w:lvlText w:val="%2."/>
+      <w:lvlJc w:val="left"/>
+      <w:pPr>
+        <w:ind w:left="1440" w:hanging="360"/>
+      </w:pPr>
+    </w:lvl>
+    <w:lvl w:ilvl="2" w:tplc="240A001B" w:tentative="1">
+      <w:start w:val="1"/>
+      <w:numFmt w:val="lowerRoman"/>
+      <w:lvlText w:val="%3."/>
+      <w:lvlJc w:val="right"/>
+      <w:pPr>
+        <w:ind w:left="2160" w:hanging="180"/>
+      </w:pPr>
+    </w:lvl>
+    <w:lvl w:ilvl="3" w:tplc="240A000F" w:tentative="1">
+      <w:start w:val="1"/>
+      <w:numFmt w:val="decimal"/>
+      <w:lvlText w:val="%4."/>
+      <w:lvlJc w:val="left"/>
+      <w:pPr>
+        <w:ind w:left="2880" w:hanging="360"/>
+      </w:pPr>
+    </w:lvl>
+    <w:lvl w:ilvl="4" w:tplc="240A0019" w:tentative="1">
+      <w:start w:val="1"/>
+      <w:numFmt w:val="lowerLetter"/>
+      <w:lvlText w:val="%5."/>
+      <w:lvlJc w:val="left"/>
+      <w:pPr>
+        <w:ind w:left="3600" w:hanging="360"/>
+      </w:pPr>
+    </w:lvl>
+    <w:lvl w:ilvl="5" w:tplc="240A001B" w:tentative="1">
+      <w:start w:val="1"/>
+      <w:numFmt w:val="lowerRoman"/>
+      <w:lvlText w:val="%6."/>
+      <w:lvlJc w:val="right"/>
+      <w:pPr>
+        <w:ind w:left="4320" w:hanging="180"/>
+      </w:pPr>
+    </w:lvl>
+    <w:lvl w:ilvl="6" w:tplc="240A000F" w:tentative="1">
+      <w:start w:val="1"/>
+      <w:numFmt w:val="decimal"/>
+      <w:lvlText w:val="%7."/>
+      <w:lvlJc w:val="left"/>
+      <w:pPr>
+        <w:ind w:left="5040" w:hanging="360"/>
+      </w:pPr>
+    </w:lvl>
+    <w:lvl w:ilvl="7" w:tplc="240A0019" w:tentative="1">
+      <w:start w:val="1"/>
+      <w:numFmt w:val="lowerLetter"/>
+      <w:lvlText w:val="%8."/>
+      <w:lvlJc w:val="left"/>
+      <w:pPr>
+        <w:ind w:left="5760" w:hanging="360"/>
+      </w:pPr>
+    </w:lvl>
+    <w:lvl w:ilvl="8" w:tplc="240A001B" w:tentative="1">
+      <w:start w:val="1"/>
+      <w:numFmt w:val="lowerRoman"/>
+      <w:lvlText w:val="%9."/>
+      <w:lvlJc w:val="right"/>
+      <w:pPr>
+        <w:ind w:left="6480" w:hanging="180"/>
+      </w:pPr>
+    </w:lvl>
+  </w:abstractNum>
+  <w:abstractNum w:abstractNumId="1" w15:restartNumberingAfterBreak="0">
     <w:nsid w:val="1DF21215"/>
     <w:multiLevelType w:val="hybridMultilevel"/>
     <w:tmpl w:val="AF944166"/>
@@ -291,7 +734,120 @@
       </w:pPr>
     </w:lvl>
   </w:abstractNum>
-  <w:abstractNum w:abstractNumId="1" w15:restartNumberingAfterBreak="0">
+  <w:abstractNum w:abstractNumId="2" w15:restartNumberingAfterBreak="0">
+    <w:nsid w:val="21433E11"/>
+    <w:multiLevelType w:val="hybridMultilevel"/>
+    <w:tmpl w:val="663438B4"/>
+    <w:lvl w:ilvl="0" w:tplc="86EA48F6">
+      <w:start w:val="2"/>
+      <w:numFmt w:val="bullet"/>
+      <w:lvlText w:val=""/>
+      <w:lvlJc w:val="left"/>
+      <w:pPr>
+        <w:ind w:left="720" w:hanging="360"/>
+      </w:pPr>
+      <w:rPr>
+        <w:rFonts w:ascii="Symbol" w:eastAsiaTheme="minorHAnsi" w:hAnsi="Symbol" w:cstheme="minorBidi" w:hint="default"/>
+      </w:rPr>
+    </w:lvl>
+    <w:lvl w:ilvl="1" w:tplc="240A0003" w:tentative="1">
+      <w:start w:val="1"/>
+      <w:numFmt w:val="bullet"/>
+      <w:lvlText w:val="o"/>
+      <w:lvlJc w:val="left"/>
+      <w:pPr>
+        <w:ind w:left="1440" w:hanging="360"/>
+      </w:pPr>
+      <w:rPr>
+        <w:rFonts w:ascii="Courier New" w:hAnsi="Courier New" w:cs="Courier New" w:hint="default"/>
+      </w:rPr>
+    </w:lvl>
+    <w:lvl w:ilvl="2" w:tplc="240A0005" w:tentative="1">
+      <w:start w:val="1"/>
+      <w:numFmt w:val="bullet"/>
+      <w:lvlText w:val=""/>
+      <w:lvlJc w:val="left"/>
+      <w:pPr>
+        <w:ind w:left="2160" w:hanging="360"/>
+      </w:pPr>
+      <w:rPr>
+        <w:rFonts w:ascii="Wingdings" w:hAnsi="Wingdings" w:hint="default"/>
+      </w:rPr>
+    </w:lvl>
+    <w:lvl w:ilvl="3" w:tplc="240A0001" w:tentative="1">
+      <w:start w:val="1"/>
+      <w:numFmt w:val="bullet"/>
+      <w:lvlText w:val=""/>
+      <w:lvlJc w:val="left"/>
+      <w:pPr>
+        <w:ind w:left="2880" w:hanging="360"/>
+      </w:pPr>
+      <w:rPr>
+        <w:rFonts w:ascii="Symbol" w:hAnsi="Symbol" w:hint="default"/>
+      </w:rPr>
+    </w:lvl>
+    <w:lvl w:ilvl="4" w:tplc="240A0003" w:tentative="1">
+      <w:start w:val="1"/>
+      <w:numFmt w:val="bullet"/>
+      <w:lvlText w:val="o"/>
+      <w:lvlJc w:val="left"/>
+      <w:pPr>
+        <w:ind w:left="3600" w:hanging="360"/>
+      </w:pPr>
+      <w:rPr>
+        <w:rFonts w:ascii="Courier New" w:hAnsi="Courier New" w:cs="Courier New" w:hint="default"/>
+      </w:rPr>
+    </w:lvl>
+    <w:lvl w:ilvl="5" w:tplc="240A0005" w:tentative="1">
+      <w:start w:val="1"/>
+      <w:numFmt w:val="bullet"/>
+      <w:lvlText w:val=""/>
+      <w:lvlJc w:val="left"/>
+      <w:pPr>
+        <w:ind w:left="4320" w:hanging="360"/>
+      </w:pPr>
+      <w:rPr>
+        <w:rFonts w:ascii="Wingdings" w:hAnsi="Wingdings" w:hint="default"/>
+      </w:rPr>
+    </w:lvl>
+    <w:lvl w:ilvl="6" w:tplc="240A0001" w:tentative="1">
+      <w:start w:val="1"/>
+      <w:numFmt w:val="bullet"/>
+      <w:lvlText w:val=""/>
+      <w:lvlJc w:val="left"/>
+      <w:pPr>
+        <w:ind w:left="5040" w:hanging="360"/>
+      </w:pPr>
+      <w:rPr>
+        <w:rFonts w:ascii="Symbol" w:hAnsi="Symbol" w:hint="default"/>
+      </w:rPr>
+    </w:lvl>
+    <w:lvl w:ilvl="7" w:tplc="240A0003" w:tentative="1">
+      <w:start w:val="1"/>
+      <w:numFmt w:val="bullet"/>
+      <w:lvlText w:val="o"/>
+      <w:lvlJc w:val="left"/>
+      <w:pPr>
+        <w:ind w:left="5760" w:hanging="360"/>
+      </w:pPr>
+      <w:rPr>
+        <w:rFonts w:ascii="Courier New" w:hAnsi="Courier New" w:cs="Courier New" w:hint="default"/>
+      </w:rPr>
+    </w:lvl>
+    <w:lvl w:ilvl="8" w:tplc="240A0005" w:tentative="1">
+      <w:start w:val="1"/>
+      <w:numFmt w:val="bullet"/>
+      <w:lvlText w:val=""/>
+      <w:lvlJc w:val="left"/>
+      <w:pPr>
+        <w:ind w:left="6480" w:hanging="360"/>
+      </w:pPr>
+      <w:rPr>
+        <w:rFonts w:ascii="Wingdings" w:hAnsi="Wingdings" w:hint="default"/>
+      </w:rPr>
+    </w:lvl>
+  </w:abstractNum>
+  <w:abstractNum w:abstractNumId="3" w15:restartNumberingAfterBreak="0">
     <w:nsid w:val="388C1A96"/>
     <w:multiLevelType w:val="hybridMultilevel"/>
     <w:tmpl w:val="B600CBD2"/>
@@ -380,7 +936,7 @@
       </w:pPr>
     </w:lvl>
   </w:abstractNum>
-  <w:abstractNum w:abstractNumId="2" w15:restartNumberingAfterBreak="0">
+  <w:abstractNum w:abstractNumId="4" w15:restartNumberingAfterBreak="0">
     <w:nsid w:val="6BB2565D"/>
     <w:multiLevelType w:val="hybridMultilevel"/>
     <w:tmpl w:val="A668578C"/>
@@ -469,7 +1025,120 @@
       </w:pPr>
     </w:lvl>
   </w:abstractNum>
-  <w:abstractNum w:abstractNumId="3" w15:restartNumberingAfterBreak="0">
+  <w:abstractNum w:abstractNumId="5" w15:restartNumberingAfterBreak="0">
+    <w:nsid w:val="6DAE0B63"/>
+    <w:multiLevelType w:val="hybridMultilevel"/>
+    <w:tmpl w:val="DA847902"/>
+    <w:lvl w:ilvl="0" w:tplc="8D94CFD0">
+      <w:start w:val="2"/>
+      <w:numFmt w:val="bullet"/>
+      <w:lvlText w:val=""/>
+      <w:lvlJc w:val="left"/>
+      <w:pPr>
+        <w:ind w:left="720" w:hanging="360"/>
+      </w:pPr>
+      <w:rPr>
+        <w:rFonts w:ascii="Symbol" w:eastAsiaTheme="minorHAnsi" w:hAnsi="Symbol" w:cstheme="minorBidi" w:hint="default"/>
+      </w:rPr>
+    </w:lvl>
+    <w:lvl w:ilvl="1" w:tplc="240A0003" w:tentative="1">
+      <w:start w:val="1"/>
+      <w:numFmt w:val="bullet"/>
+      <w:lvlText w:val="o"/>
+      <w:lvlJc w:val="left"/>
+      <w:pPr>
+        <w:ind w:left="1440" w:hanging="360"/>
+      </w:pPr>
+      <w:rPr>
+        <w:rFonts w:ascii="Courier New" w:hAnsi="Courier New" w:cs="Courier New" w:hint="default"/>
+      </w:rPr>
+    </w:lvl>
+    <w:lvl w:ilvl="2" w:tplc="240A0005" w:tentative="1">
+      <w:start w:val="1"/>
+      <w:numFmt w:val="bullet"/>
+      <w:lvlText w:val=""/>
+      <w:lvlJc w:val="left"/>
+      <w:pPr>
+        <w:ind w:left="2160" w:hanging="360"/>
+      </w:pPr>
+      <w:rPr>
+        <w:rFonts w:ascii="Wingdings" w:hAnsi="Wingdings" w:hint="default"/>
+      </w:rPr>
+    </w:lvl>
+    <w:lvl w:ilvl="3" w:tplc="240A0001" w:tentative="1">
+      <w:start w:val="1"/>
+      <w:numFmt w:val="bullet"/>
+      <w:lvlText w:val=""/>
+      <w:lvlJc w:val="left"/>
+      <w:pPr>
+        <w:ind w:left="2880" w:hanging="360"/>
+      </w:pPr>
+      <w:rPr>
+        <w:rFonts w:ascii="Symbol" w:hAnsi="Symbol" w:hint="default"/>
+      </w:rPr>
+    </w:lvl>
+    <w:lvl w:ilvl="4" w:tplc="240A0003" w:tentative="1">
+      <w:start w:val="1"/>
+      <w:numFmt w:val="bullet"/>
+      <w:lvlText w:val="o"/>
+      <w:lvlJc w:val="left"/>
+      <w:pPr>
+        <w:ind w:left="3600" w:hanging="360"/>
+      </w:pPr>
+      <w:rPr>
+        <w:rFonts w:ascii="Courier New" w:hAnsi="Courier New" w:cs="Courier New" w:hint="default"/>
+      </w:rPr>
+    </w:lvl>
+    <w:lvl w:ilvl="5" w:tplc="240A0005" w:tentative="1">
+      <w:start w:val="1"/>
+      <w:numFmt w:val="bullet"/>
+      <w:lvlText w:val=""/>
+      <w:lvlJc w:val="left"/>
+      <w:pPr>
+        <w:ind w:left="4320" w:hanging="360"/>
+      </w:pPr>
+      <w:rPr>
+        <w:rFonts w:ascii="Wingdings" w:hAnsi="Wingdings" w:hint="default"/>
+      </w:rPr>
+    </w:lvl>
+    <w:lvl w:ilvl="6" w:tplc="240A0001" w:tentative="1">
+      <w:start w:val="1"/>
+      <w:numFmt w:val="bullet"/>
+      <w:lvlText w:val=""/>
+      <w:lvlJc w:val="left"/>
+      <w:pPr>
+        <w:ind w:left="5040" w:hanging="360"/>
+      </w:pPr>
+      <w:rPr>
+        <w:rFonts w:ascii="Symbol" w:hAnsi="Symbol" w:hint="default"/>
+      </w:rPr>
+    </w:lvl>
+    <w:lvl w:ilvl="7" w:tplc="240A0003" w:tentative="1">
+      <w:start w:val="1"/>
+      <w:numFmt w:val="bullet"/>
+      <w:lvlText w:val="o"/>
+      <w:lvlJc w:val="left"/>
+      <w:pPr>
+        <w:ind w:left="5760" w:hanging="360"/>
+      </w:pPr>
+      <w:rPr>
+        <w:rFonts w:ascii="Courier New" w:hAnsi="Courier New" w:cs="Courier New" w:hint="default"/>
+      </w:rPr>
+    </w:lvl>
+    <w:lvl w:ilvl="8" w:tplc="240A0005" w:tentative="1">
+      <w:start w:val="1"/>
+      <w:numFmt w:val="bullet"/>
+      <w:lvlText w:val=""/>
+      <w:lvlJc w:val="left"/>
+      <w:pPr>
+        <w:ind w:left="6480" w:hanging="360"/>
+      </w:pPr>
+      <w:rPr>
+        <w:rFonts w:ascii="Wingdings" w:hAnsi="Wingdings" w:hint="default"/>
+      </w:rPr>
+    </w:lvl>
+  </w:abstractNum>
+  <w:abstractNum w:abstractNumId="6" w15:restartNumberingAfterBreak="0">
     <w:nsid w:val="71D41536"/>
     <w:multiLevelType w:val="hybridMultilevel"/>
     <w:tmpl w:val="EADA5774"/>
@@ -562,15 +1231,24 @@
     </w:lvl>
   </w:abstractNum>
   <w:num w:numId="1">
+    <w:abstractNumId w:val="1"/>
+  </w:num>
+  <w:num w:numId="2">
+    <w:abstractNumId w:val="6"/>
+  </w:num>
+  <w:num w:numId="3">
+    <w:abstractNumId w:val="3"/>
+  </w:num>
+  <w:num w:numId="4">
+    <w:abstractNumId w:val="4"/>
+  </w:num>
+  <w:num w:numId="5">
     <w:abstractNumId w:val="0"/>
   </w:num>
-  <w:num w:numId="2">
-    <w:abstractNumId w:val="3"/>
+  <w:num w:numId="6">
+    <w:abstractNumId w:val="5"/>
   </w:num>
-  <w:num w:numId="3">
-    <w:abstractNumId w:val="1"/>
-  </w:num>
-  <w:num w:numId="4">
+  <w:num w:numId="7">
     <w:abstractNumId w:val="2"/>
   </w:num>
 </w:numbering>

</xml_diff>